<commit_message>
added platform of bug bounty
</commit_message>
<xml_diff>
--- a/How to become bug bounty hunter.docx
+++ b/How to become bug bounty hunter.docx
@@ -183,7 +183,421 @@
           <w:b w:val="0"/>
           <w:bCs w:val="0"/>
         </w:rPr>
-        <w:t>We can use CTF(capture the flag) of hacker one to practice hacking</w:t>
+        <w:t xml:space="preserve">We can use </w:t>
+      </w:r>
+      <w:proofErr w:type="gramStart"/>
+      <w:r>
+        <w:rPr>
+          <w:b w:val="0"/>
+          <w:bCs w:val="0"/>
+        </w:rPr>
+        <w:t>CTF(</w:t>
+      </w:r>
+      <w:proofErr w:type="gramEnd"/>
+      <w:r>
+        <w:rPr>
+          <w:b w:val="0"/>
+          <w:bCs w:val="0"/>
+        </w:rPr>
+        <w:t>capture the flag) of hacker one to practice hacking</w:t>
+      </w:r>
+    </w:p>
+    <w:p>
+      <w:pPr>
+        <w:pStyle w:val="Normal"/>
+        <w:rPr>
+          <w:b w:val="1"/>
+          <w:bCs w:val="1"/>
+        </w:rPr>
+      </w:pPr>
+      <w:r>
+        <w:rPr>
+          <w:b w:val="1"/>
+          <w:bCs w:val="1"/>
+        </w:rPr>
+        <w:t>Bug Bounty Platforms:</w:t>
+      </w:r>
+    </w:p>
+    <w:p>
+      <w:pPr>
+        <w:pStyle w:val="ListParagraph"/>
+        <w:numPr>
+          <w:ilvl w:val="0"/>
+          <w:numId w:val="1"/>
+        </w:numPr>
+        <w:rPr>
+          <w:b w:val="0"/>
+          <w:bCs w:val="0"/>
+          <w:sz w:val="22"/>
+          <w:szCs w:val="22"/>
+        </w:rPr>
+      </w:pPr>
+      <w:r>
+        <w:rPr>
+          <w:b w:val="0"/>
+          <w:bCs w:val="0"/>
+        </w:rPr>
+        <w:t>Bounty Factory</w:t>
+      </w:r>
+    </w:p>
+    <w:p>
+      <w:pPr>
+        <w:pStyle w:val="ListParagraph"/>
+        <w:numPr>
+          <w:ilvl w:val="1"/>
+          <w:numId w:val="1"/>
+        </w:numPr>
+        <w:rPr>
+          <w:b w:val="0"/>
+          <w:bCs w:val="0"/>
+          <w:sz w:val="22"/>
+          <w:szCs w:val="22"/>
+        </w:rPr>
+      </w:pPr>
+      <w:proofErr w:type="spellStart"/>
+      <w:r>
+        <w:rPr>
+          <w:b w:val="0"/>
+          <w:bCs w:val="0"/>
+        </w:rPr>
+        <w:t>Europen</w:t>
+      </w:r>
+      <w:proofErr w:type="spellEnd"/>
+      <w:r>
+        <w:rPr>
+          <w:b w:val="0"/>
+          <w:bCs w:val="0"/>
+        </w:rPr>
+        <w:t xml:space="preserve"> bug bounty platform based on the legislation and rules in force in European countries </w:t>
+      </w:r>
+    </w:p>
+    <w:p>
+      <w:pPr>
+        <w:pStyle w:val="ListParagraph"/>
+        <w:numPr>
+          <w:ilvl w:val="0"/>
+          <w:numId w:val="1"/>
+        </w:numPr>
+        <w:rPr>
+          <w:b w:val="0"/>
+          <w:bCs w:val="0"/>
+          <w:sz w:val="22"/>
+          <w:szCs w:val="22"/>
+        </w:rPr>
+      </w:pPr>
+      <w:proofErr w:type="spellStart"/>
+      <w:r>
+        <w:rPr>
+          <w:b w:val="0"/>
+          <w:bCs w:val="0"/>
+        </w:rPr>
+        <w:t>Openbugbounty</w:t>
+      </w:r>
+      <w:proofErr w:type="spellEnd"/>
+    </w:p>
+    <w:p>
+      <w:pPr>
+        <w:pStyle w:val="ListParagraph"/>
+        <w:numPr>
+          <w:ilvl w:val="1"/>
+          <w:numId w:val="1"/>
+        </w:numPr>
+        <w:rPr>
+          <w:b w:val="0"/>
+          <w:bCs w:val="0"/>
+          <w:sz w:val="22"/>
+          <w:szCs w:val="22"/>
+        </w:rPr>
+      </w:pPr>
+      <w:r>
+        <w:rPr>
+          <w:b w:val="0"/>
+          <w:bCs w:val="0"/>
+        </w:rPr>
+        <w:t>Allows any security researcher reporting a vulnerability on an website</w:t>
+      </w:r>
+    </w:p>
+    <w:p>
+      <w:pPr>
+        <w:pStyle w:val="ListParagraph"/>
+        <w:numPr>
+          <w:ilvl w:val="0"/>
+          <w:numId w:val="1"/>
+        </w:numPr>
+        <w:rPr>
+          <w:b w:val="0"/>
+          <w:bCs w:val="0"/>
+          <w:sz w:val="22"/>
+          <w:szCs w:val="22"/>
+        </w:rPr>
+      </w:pPr>
+      <w:proofErr w:type="spellStart"/>
+      <w:r>
+        <w:rPr>
+          <w:b w:val="0"/>
+          <w:bCs w:val="0"/>
+        </w:rPr>
+        <w:t>Hackerone</w:t>
+      </w:r>
+      <w:proofErr w:type="spellEnd"/>
+    </w:p>
+    <w:p>
+      <w:pPr>
+        <w:pStyle w:val="ListParagraph"/>
+        <w:numPr>
+          <w:ilvl w:val="1"/>
+          <w:numId w:val="1"/>
+        </w:numPr>
+        <w:rPr>
+          <w:b w:val="0"/>
+          <w:bCs w:val="0"/>
+          <w:sz w:val="22"/>
+          <w:szCs w:val="22"/>
+        </w:rPr>
+      </w:pPr>
+      <w:r>
+        <w:rPr>
+          <w:b w:val="0"/>
+          <w:bCs w:val="0"/>
+        </w:rPr>
+        <w:t>Global Hacker community to surface the most relevant security issues</w:t>
+      </w:r>
+    </w:p>
+    <w:p>
+      <w:pPr>
+        <w:pStyle w:val="ListParagraph"/>
+        <w:numPr>
+          <w:ilvl w:val="0"/>
+          <w:numId w:val="1"/>
+        </w:numPr>
+        <w:rPr>
+          <w:b w:val="0"/>
+          <w:bCs w:val="0"/>
+          <w:sz w:val="22"/>
+          <w:szCs w:val="22"/>
+        </w:rPr>
+      </w:pPr>
+      <w:proofErr w:type="spellStart"/>
+      <w:r>
+        <w:rPr>
+          <w:b w:val="0"/>
+          <w:bCs w:val="0"/>
+        </w:rPr>
+        <w:t>Bugcrowd</w:t>
+      </w:r>
+      <w:proofErr w:type="spellEnd"/>
+    </w:p>
+    <w:p>
+      <w:pPr>
+        <w:pStyle w:val="ListParagraph"/>
+        <w:numPr>
+          <w:ilvl w:val="1"/>
+          <w:numId w:val="1"/>
+        </w:numPr>
+        <w:rPr>
+          <w:b w:val="0"/>
+          <w:bCs w:val="0"/>
+          <w:sz w:val="22"/>
+          <w:szCs w:val="22"/>
+        </w:rPr>
+      </w:pPr>
+      <w:r>
+        <w:rPr>
+          <w:b w:val="0"/>
+          <w:bCs w:val="0"/>
+        </w:rPr>
+        <w:t>Crowdsourced cybersecurity for the enterprise.</w:t>
+      </w:r>
+    </w:p>
+    <w:p>
+      <w:pPr>
+        <w:pStyle w:val="ListParagraph"/>
+        <w:numPr>
+          <w:ilvl w:val="0"/>
+          <w:numId w:val="1"/>
+        </w:numPr>
+        <w:rPr>
+          <w:b w:val="0"/>
+          <w:bCs w:val="0"/>
+          <w:sz w:val="22"/>
+          <w:szCs w:val="22"/>
+        </w:rPr>
+      </w:pPr>
+      <w:proofErr w:type="spellStart"/>
+      <w:r>
+        <w:rPr>
+          <w:b w:val="0"/>
+          <w:bCs w:val="0"/>
+        </w:rPr>
+        <w:t>Crowdshield</w:t>
+      </w:r>
+      <w:proofErr w:type="spellEnd"/>
+    </w:p>
+    <w:p>
+      <w:pPr>
+        <w:pStyle w:val="ListParagraph"/>
+        <w:numPr>
+          <w:ilvl w:val="1"/>
+          <w:numId w:val="1"/>
+        </w:numPr>
+        <w:rPr>
+          <w:b w:val="0"/>
+          <w:bCs w:val="0"/>
+          <w:sz w:val="22"/>
+          <w:szCs w:val="22"/>
+        </w:rPr>
+      </w:pPr>
+      <w:r>
+        <w:rPr>
+          <w:b w:val="0"/>
+          <w:bCs w:val="0"/>
+        </w:rPr>
+        <w:t>Crowdsourced</w:t>
+      </w:r>
+      <w:r>
+        <w:rPr>
+          <w:b w:val="0"/>
+          <w:bCs w:val="0"/>
+        </w:rPr>
+        <w:t xml:space="preserve"> security and bug bounty management</w:t>
+      </w:r>
+    </w:p>
+    <w:p>
+      <w:pPr>
+        <w:pStyle w:val="ListParagraph"/>
+        <w:numPr>
+          <w:ilvl w:val="0"/>
+          <w:numId w:val="1"/>
+        </w:numPr>
+        <w:rPr>
+          <w:b w:val="0"/>
+          <w:bCs w:val="0"/>
+          <w:sz w:val="22"/>
+          <w:szCs w:val="22"/>
+        </w:rPr>
+      </w:pPr>
+      <w:proofErr w:type="spellStart"/>
+      <w:r>
+        <w:rPr>
+          <w:b w:val="0"/>
+          <w:bCs w:val="0"/>
+        </w:rPr>
+        <w:t>Synack</w:t>
+      </w:r>
+      <w:proofErr w:type="spellEnd"/>
+    </w:p>
+    <w:p>
+      <w:pPr>
+        <w:pStyle w:val="ListParagraph"/>
+        <w:numPr>
+          <w:ilvl w:val="1"/>
+          <w:numId w:val="1"/>
+        </w:numPr>
+        <w:rPr>
+          <w:b w:val="0"/>
+          <w:bCs w:val="0"/>
+          <w:sz w:val="22"/>
+          <w:szCs w:val="22"/>
+        </w:rPr>
+      </w:pPr>
+      <w:r>
+        <w:rPr>
+          <w:b w:val="0"/>
+          <w:bCs w:val="0"/>
+        </w:rPr>
+        <w:t>Crowdsourced security and bug bounty programs, crowd security intelligence platform and more</w:t>
+      </w:r>
+    </w:p>
+    <w:p>
+      <w:pPr>
+        <w:pStyle w:val="ListParagraph"/>
+        <w:numPr>
+          <w:ilvl w:val="0"/>
+          <w:numId w:val="1"/>
+        </w:numPr>
+        <w:rPr>
+          <w:b w:val="0"/>
+          <w:bCs w:val="0"/>
+          <w:sz w:val="22"/>
+          <w:szCs w:val="22"/>
+        </w:rPr>
+      </w:pPr>
+      <w:proofErr w:type="spellStart"/>
+      <w:r>
+        <w:rPr>
+          <w:b w:val="0"/>
+          <w:bCs w:val="0"/>
+        </w:rPr>
+        <w:t>Hacktrophy</w:t>
+      </w:r>
+      <w:proofErr w:type="spellEnd"/>
+    </w:p>
+    <w:p>
+      <w:pPr>
+        <w:pStyle w:val="ListParagraph"/>
+        <w:numPr>
+          <w:ilvl w:val="1"/>
+          <w:numId w:val="1"/>
+        </w:numPr>
+        <w:rPr>
+          <w:b w:val="0"/>
+          <w:bCs w:val="0"/>
+          <w:sz w:val="22"/>
+          <w:szCs w:val="22"/>
+        </w:rPr>
+      </w:pPr>
+      <w:r>
+        <w:rPr>
+          <w:b w:val="0"/>
+          <w:bCs w:val="0"/>
+        </w:rPr>
+        <w:t>But bounty platform</w:t>
+      </w:r>
+    </w:p>
+    <w:p>
+      <w:pPr>
+        <w:pStyle w:val="ListParagraph"/>
+        <w:numPr>
+          <w:ilvl w:val="0"/>
+          <w:numId w:val="1"/>
+        </w:numPr>
+        <w:rPr>
+          <w:b w:val="0"/>
+          <w:bCs w:val="0"/>
+          <w:sz w:val="22"/>
+          <w:szCs w:val="22"/>
+        </w:rPr>
+      </w:pPr>
+      <w:proofErr w:type="spellStart"/>
+      <w:r>
+        <w:rPr>
+          <w:b w:val="0"/>
+          <w:bCs w:val="0"/>
+        </w:rPr>
+        <w:t>YesWeHack</w:t>
+      </w:r>
+      <w:proofErr w:type="spellEnd"/>
+    </w:p>
+    <w:p>
+      <w:pPr>
+        <w:pStyle w:val="ListParagraph"/>
+        <w:numPr>
+          <w:ilvl w:val="1"/>
+          <w:numId w:val="1"/>
+        </w:numPr>
+        <w:rPr>
+          <w:b w:val="0"/>
+          <w:bCs w:val="0"/>
+          <w:sz w:val="22"/>
+          <w:szCs w:val="22"/>
+        </w:rPr>
+      </w:pPr>
+      <w:r>
+        <w:rPr>
+          <w:b w:val="0"/>
+          <w:bCs w:val="0"/>
+        </w:rPr>
+        <w:t>Bug bounty platform with infosec jobs</w:t>
       </w:r>
     </w:p>
     <w:sectPr>
@@ -194,6 +608,98 @@
     </w:sectPr>
   </w:body>
 </w:document>
+</file>
+
+<file path=word/numbering.xml><?xml version="1.0" encoding="utf-8"?>
+<w:numbering xmlns:w="http://schemas.openxmlformats.org/wordprocessingml/2006/main">
+  <w:abstractNum xmlns:w="http://schemas.openxmlformats.org/wordprocessingml/2006/main" w:abstractNumId="1">
+    <w:multiLevelType xmlns:w="http://schemas.openxmlformats.org/wordprocessingml/2006/main" w:val="hybridMultilevel"/>
+    <w:lvl xmlns:w="http://schemas.openxmlformats.org/wordprocessingml/2006/main" w:ilvl="0">
+      <w:start w:val="1"/>
+      <w:numFmt w:val="decimal"/>
+      <w:lvlText w:val="%1."/>
+      <w:lvlJc w:val="left"/>
+      <w:pPr>
+        <w:ind w:left="720" w:hanging="360"/>
+      </w:pPr>
+    </w:lvl>
+    <w:lvl xmlns:w="http://schemas.openxmlformats.org/wordprocessingml/2006/main" w:ilvl="1">
+      <w:start w:val="1"/>
+      <w:numFmt w:val="lowerLetter"/>
+      <w:lvlText w:val="%2."/>
+      <w:lvlJc w:val="left"/>
+      <w:pPr>
+        <w:ind w:left="1440" w:hanging="360"/>
+      </w:pPr>
+    </w:lvl>
+    <w:lvl xmlns:w="http://schemas.openxmlformats.org/wordprocessingml/2006/main" w:ilvl="2">
+      <w:start w:val="1"/>
+      <w:numFmt w:val="lowerRoman"/>
+      <w:lvlText w:val="%3."/>
+      <w:lvlJc w:val="right"/>
+      <w:pPr>
+        <w:ind w:left="2160" w:hanging="180"/>
+      </w:pPr>
+    </w:lvl>
+    <w:lvl xmlns:w="http://schemas.openxmlformats.org/wordprocessingml/2006/main" w:ilvl="3">
+      <w:start w:val="1"/>
+      <w:numFmt w:val="decimal"/>
+      <w:lvlText w:val="%4."/>
+      <w:lvlJc w:val="left"/>
+      <w:pPr>
+        <w:ind w:left="2880" w:hanging="360"/>
+      </w:pPr>
+    </w:lvl>
+    <w:lvl xmlns:w="http://schemas.openxmlformats.org/wordprocessingml/2006/main" w:ilvl="4">
+      <w:start w:val="1"/>
+      <w:numFmt w:val="lowerLetter"/>
+      <w:lvlText w:val="%5."/>
+      <w:lvlJc w:val="left"/>
+      <w:pPr>
+        <w:ind w:left="3600" w:hanging="360"/>
+      </w:pPr>
+    </w:lvl>
+    <w:lvl xmlns:w="http://schemas.openxmlformats.org/wordprocessingml/2006/main" w:ilvl="5">
+      <w:start w:val="1"/>
+      <w:numFmt w:val="lowerRoman"/>
+      <w:lvlText w:val="%6."/>
+      <w:lvlJc w:val="right"/>
+      <w:pPr>
+        <w:ind w:left="4320" w:hanging="180"/>
+      </w:pPr>
+    </w:lvl>
+    <w:lvl xmlns:w="http://schemas.openxmlformats.org/wordprocessingml/2006/main" w:ilvl="6">
+      <w:start w:val="1"/>
+      <w:numFmt w:val="decimal"/>
+      <w:lvlText w:val="%7."/>
+      <w:lvlJc w:val="left"/>
+      <w:pPr>
+        <w:ind w:left="5040" w:hanging="360"/>
+      </w:pPr>
+    </w:lvl>
+    <w:lvl xmlns:w="http://schemas.openxmlformats.org/wordprocessingml/2006/main" w:ilvl="7">
+      <w:start w:val="1"/>
+      <w:numFmt w:val="lowerLetter"/>
+      <w:lvlText w:val="%8."/>
+      <w:lvlJc w:val="left"/>
+      <w:pPr>
+        <w:ind w:left="5760" w:hanging="360"/>
+      </w:pPr>
+    </w:lvl>
+    <w:lvl xmlns:w="http://schemas.openxmlformats.org/wordprocessingml/2006/main" w:ilvl="8">
+      <w:start w:val="1"/>
+      <w:numFmt w:val="lowerRoman"/>
+      <w:lvlText w:val="%9."/>
+      <w:lvlJc w:val="right"/>
+      <w:pPr>
+        <w:ind w:left="6480" w:hanging="180"/>
+      </w:pPr>
+    </w:lvl>
+  </w:abstractNum>
+  <w:num w:numId="1">
+    <w:abstractNumId w:val="1"/>
+  </w:num>
+</w:numbering>
 </file>
 
 <file path=word/styles.xml><?xml version="1.0" encoding="utf-8"?>
@@ -617,6 +1123,16 @@
     <w:semiHidden/>
     <w:unhideWhenUsed/>
   </w:style>
+  <w:style xmlns:w14="http://schemas.microsoft.com/office/word/2010/wordml" xmlns:mc="http://schemas.openxmlformats.org/markup-compatibility/2006" xmlns:w="http://schemas.openxmlformats.org/wordprocessingml/2006/main" w:type="paragraph" w:styleId="ListParagraph" mc:Ignorable="w14">
+    <w:name xmlns:w="http://schemas.openxmlformats.org/wordprocessingml/2006/main" w:val="List Paragraph"/>
+    <w:basedOn xmlns:w="http://schemas.openxmlformats.org/wordprocessingml/2006/main" w:val="Normal"/>
+    <w:uiPriority xmlns:w="http://schemas.openxmlformats.org/wordprocessingml/2006/main" w:val="34"/>
+    <w:qFormat xmlns:w="http://schemas.openxmlformats.org/wordprocessingml/2006/main"/>
+    <w:pPr xmlns:w="http://schemas.openxmlformats.org/wordprocessingml/2006/main">
+      <w:ind xmlns:w="http://schemas.openxmlformats.org/wordprocessingml/2006/main" w:left="720"/>
+      <w:contextualSpacing xmlns:w="http://schemas.openxmlformats.org/wordprocessingml/2006/main"/>
+    </w:pPr>
+  </w:style>
 </w:styles>
 </file>
 

</xml_diff>